<commit_message>
Riorganizzazione Esercizi e aggiunte varie
</commit_message>
<xml_diff>
--- a/Foglio Magico/Foglio semplice (per davvero).docx
+++ b/Foglio Magico/Foglio semplice (per davvero).docx
@@ -18,16 +18,16 @@
           <w:u w:val="single"/>
         </w:rPr>
         <w:drawing>
-          <wp:anchor distT="0" distB="0" distL="114300" distR="114300" simplePos="0" relativeHeight="251658240" behindDoc="0" locked="0" layoutInCell="1" allowOverlap="1" wp14:anchorId="07C649B3" wp14:editId="6D5CA91F">
+          <wp:anchor distT="0" distB="0" distL="114300" distR="114300" simplePos="0" relativeHeight="251658240" behindDoc="0" locked="0" layoutInCell="1" allowOverlap="1" wp14:anchorId="07C649B3" wp14:editId="52E41959">
             <wp:simplePos x="0" y="0"/>
             <wp:positionH relativeFrom="column">
-              <wp:posOffset>-13970</wp:posOffset>
+              <wp:posOffset>-11430</wp:posOffset>
             </wp:positionH>
             <wp:positionV relativeFrom="paragraph">
-              <wp:posOffset>256540</wp:posOffset>
+              <wp:posOffset>258445</wp:posOffset>
             </wp:positionV>
-            <wp:extent cx="1565275" cy="1993900"/>
-            <wp:effectExtent l="0" t="0" r="0" b="6350"/>
+            <wp:extent cx="1417320" cy="1805940"/>
+            <wp:effectExtent l="0" t="0" r="0" b="3810"/>
             <wp:wrapSquare wrapText="bothSides"/>
             <wp:docPr id="1" name="Immagine 1" descr="Immagine che contiene tavolo&#10;&#10;Descrizione generata automaticamente"/>
             <wp:cNvGraphicFramePr>
@@ -55,7 +55,7 @@
                   <pic:spPr>
                     <a:xfrm>
                       <a:off x="0" y="0"/>
-                      <a:ext cx="1565275" cy="1993900"/>
+                      <a:ext cx="1417320" cy="1805940"/>
                     </a:xfrm>
                     <a:prstGeom prst="rect">
                       <a:avLst/>
@@ -591,14 +591,6 @@
         <w:rPr>
           <w:sz w:val="18"/>
           <w:szCs w:val="18"/>
-        </w:rPr>
-      </w:pPr>
-    </w:p>
-    <w:p>
-      <w:pPr>
-        <w:rPr>
-          <w:sz w:val="18"/>
-          <w:szCs w:val="18"/>
           <w:u w:val="single"/>
         </w:rPr>
       </w:pPr>
@@ -1853,9 +1845,772 @@
           <w:rFonts w:eastAsiaTheme="minorEastAsia"/>
           <w:sz w:val="18"/>
           <w:szCs w:val="18"/>
+        </w:rPr>
+      </w:pPr>
+    </w:p>
+    <w:p>
+      <w:pPr>
+        <w:rPr>
+          <w:rFonts w:eastAsiaTheme="minorEastAsia"/>
+          <w:sz w:val="18"/>
+          <w:szCs w:val="18"/>
+        </w:rPr>
+      </w:pPr>
+      <w:r>
+        <w:rPr>
+          <w:rFonts w:eastAsiaTheme="minorEastAsia"/>
+          <w:sz w:val="18"/>
+          <w:szCs w:val="18"/>
+        </w:rPr>
+        <w:t>Domande ulteriori:</w:t>
+      </w:r>
+    </w:p>
+    <w:p>
+      <w:pPr>
+        <w:pStyle w:val="Paragrafoelenco"/>
+        <w:numPr>
+          <w:ilvl w:val="0"/>
+          <w:numId w:val="1"/>
+        </w:numPr>
+        <w:rPr>
+          <w:rFonts w:eastAsiaTheme="minorEastAsia"/>
+          <w:sz w:val="18"/>
+          <w:szCs w:val="18"/>
+        </w:rPr>
+      </w:pPr>
+      <w:r>
+        <w:rPr>
+          <w:rFonts w:eastAsiaTheme="minorEastAsia"/>
+          <w:sz w:val="18"/>
+          <w:szCs w:val="18"/>
+        </w:rPr>
+        <w:t>Individuazione basi ottime</w:t>
+      </w:r>
+      <w:r>
+        <w:rPr>
+          <w:rFonts w:eastAsiaTheme="minorEastAsia"/>
+          <w:sz w:val="18"/>
+          <w:szCs w:val="18"/>
+        </w:rPr>
+        <w:t xml:space="preserve"> senza operazioni di pivot</w:t>
+      </w:r>
+    </w:p>
+    <w:p>
+      <w:pPr>
+        <w:pStyle w:val="Paragrafoelenco"/>
+        <w:numPr>
+          <w:ilvl w:val="1"/>
+          <w:numId w:val="1"/>
+        </w:numPr>
+        <w:rPr>
+          <w:rFonts w:eastAsiaTheme="minorEastAsia"/>
+          <w:sz w:val="18"/>
+          <w:szCs w:val="18"/>
+        </w:rPr>
+      </w:pPr>
+      <w:r>
+        <w:rPr>
+          <w:rFonts w:eastAsiaTheme="minorEastAsia"/>
+          <w:sz w:val="18"/>
+          <w:szCs w:val="18"/>
+        </w:rPr>
+        <w:t>B</w:t>
+      </w:r>
+      <w:r>
+        <w:rPr>
+          <w:rFonts w:eastAsiaTheme="minorEastAsia"/>
+          <w:sz w:val="18"/>
+          <w:szCs w:val="18"/>
+        </w:rPr>
+        <w:t>asta vedere dove sono gli 1 della matrice identità e dove ci sono costi ridotti non negativi [quindi, sia uguali a 0 che maggiori</w:t>
+      </w:r>
+      <w:r>
+        <w:rPr>
+          <w:rFonts w:eastAsiaTheme="minorEastAsia"/>
+          <w:sz w:val="18"/>
+          <w:szCs w:val="18"/>
+        </w:rPr>
+        <w:t>]</w:t>
+      </w:r>
+    </w:p>
+    <w:p>
+      <w:pPr>
+        <w:pStyle w:val="Paragrafoelenco"/>
+        <w:numPr>
+          <w:ilvl w:val="0"/>
+          <w:numId w:val="1"/>
+        </w:numPr>
+        <w:rPr>
+          <w:rFonts w:eastAsiaTheme="minorEastAsia"/>
+          <w:sz w:val="18"/>
+          <w:szCs w:val="18"/>
+        </w:rPr>
+      </w:pPr>
+      <w:r>
+        <w:rPr>
+          <w:rFonts w:eastAsiaTheme="minorEastAsia"/>
+          <w:sz w:val="18"/>
+          <w:szCs w:val="18"/>
+        </w:rPr>
+        <w:t>Stabilire, SENZA EFFETTUARE LE OPERAZIONI DI PIVOT, quale sarà il valore della funzione obiettivo alla fine della prossima iterazione del simplesso. GIUSTIFICARE LA RISPOSTA!</w:t>
+      </w:r>
+      <w:r>
+        <w:rPr>
+          <w:rFonts w:eastAsiaTheme="minorEastAsia"/>
+          <w:sz w:val="18"/>
+          <w:szCs w:val="18"/>
+        </w:rPr>
+        <w:t xml:space="preserve"> </w:t>
+      </w:r>
+    </w:p>
+    <w:p>
+      <w:pPr>
+        <w:pStyle w:val="Paragrafoelenco"/>
+        <w:numPr>
+          <w:ilvl w:val="1"/>
+          <w:numId w:val="1"/>
+        </w:numPr>
+        <w:rPr>
+          <w:rFonts w:eastAsiaTheme="minorEastAsia"/>
+          <w:sz w:val="18"/>
+          <w:szCs w:val="18"/>
+        </w:rPr>
+      </w:pPr>
+      <w:r>
+        <w:rPr>
+          <w:rFonts w:eastAsiaTheme="minorEastAsia"/>
+          <w:sz w:val="18"/>
+          <w:szCs w:val="18"/>
+        </w:rPr>
+        <w:t xml:space="preserve">Usiamo la regola di Bland per selezionare la variabile entrante ed eseguiamo il solito rapporto minimo tra </w:t>
+      </w:r>
+      <m:oMath>
+        <m:acc>
+          <m:accPr>
+            <m:chr m:val="̅"/>
+            <m:ctrlPr>
+              <w:rPr>
+                <w:rFonts w:ascii="Cambria Math" w:eastAsiaTheme="minorEastAsia" w:hAnsi="Cambria Math"/>
+                <w:i/>
+                <w:sz w:val="18"/>
+                <w:szCs w:val="18"/>
+              </w:rPr>
+            </m:ctrlPr>
+          </m:accPr>
+          <m:e>
+            <m:sSub>
+              <m:sSubPr>
+                <m:ctrlPr>
+                  <w:rPr>
+                    <w:rFonts w:ascii="Cambria Math" w:eastAsiaTheme="minorEastAsia" w:hAnsi="Cambria Math"/>
+                    <w:i/>
+                    <w:sz w:val="18"/>
+                    <w:szCs w:val="18"/>
+                  </w:rPr>
+                </m:ctrlPr>
+              </m:sSubPr>
+              <m:e>
+                <m:r>
+                  <w:rPr>
+                    <w:rFonts w:ascii="Cambria Math" w:eastAsiaTheme="minorEastAsia" w:hAnsi="Cambria Math"/>
+                    <w:sz w:val="18"/>
+                    <w:szCs w:val="18"/>
+                  </w:rPr>
+                  <m:t>b</m:t>
+                </m:r>
+              </m:e>
+              <m:sub>
+                <m:r>
+                  <w:rPr>
+                    <w:rFonts w:ascii="Cambria Math" w:eastAsiaTheme="minorEastAsia" w:hAnsi="Cambria Math"/>
+                    <w:sz w:val="18"/>
+                    <w:szCs w:val="18"/>
+                  </w:rPr>
+                  <m:t>i</m:t>
+                </m:r>
+              </m:sub>
+            </m:sSub>
+          </m:e>
+        </m:acc>
+      </m:oMath>
+      <w:r>
+        <w:rPr>
+          <w:rFonts w:eastAsiaTheme="minorEastAsia"/>
+          <w:sz w:val="18"/>
+          <w:szCs w:val="18"/>
+        </w:rPr>
+        <w:t xml:space="preserve"> e </w:t>
+      </w:r>
+      <w:r>
+        <w:rPr>
+          <w:rFonts w:eastAsiaTheme="minorEastAsia"/>
+          <w:sz w:val="18"/>
+          <w:szCs w:val="18"/>
+        </w:rPr>
+        <w:t>il punto della variabile entrante</w:t>
+      </w:r>
+    </w:p>
+    <w:p>
+      <w:pPr>
+        <w:pStyle w:val="Paragrafoelenco"/>
+        <w:numPr>
+          <w:ilvl w:val="2"/>
+          <w:numId w:val="1"/>
+        </w:numPr>
+        <w:rPr>
+          <w:rFonts w:eastAsiaTheme="minorEastAsia"/>
+          <w:sz w:val="18"/>
+          <w:szCs w:val="18"/>
+        </w:rPr>
+      </w:pPr>
+      <w:r>
+        <w:rPr>
+          <w:rFonts w:eastAsiaTheme="minorEastAsia"/>
+          <w:sz w:val="18"/>
+          <w:szCs w:val="18"/>
+        </w:rPr>
+        <w:t>Se si ha un rapporto minimo pari a 0, la f.o. non migliora</w:t>
+      </w:r>
+    </w:p>
+    <w:p>
+      <w:pPr>
+        <w:pStyle w:val="Paragrafoelenco"/>
+        <w:numPr>
+          <w:ilvl w:val="2"/>
+          <w:numId w:val="1"/>
+        </w:numPr>
+        <w:rPr>
+          <w:rFonts w:eastAsiaTheme="minorEastAsia"/>
+          <w:sz w:val="18"/>
+          <w:szCs w:val="18"/>
+        </w:rPr>
+      </w:pPr>
+      <w:r>
+        <w:rPr>
+          <w:rFonts w:eastAsiaTheme="minorEastAsia"/>
+          <w:sz w:val="18"/>
+          <w:szCs w:val="18"/>
+        </w:rPr>
+        <w:t>Se si ha un rapporto minimo in cui il minimo elemento è positivo, basta sommare al valore della f.o.</w:t>
+      </w:r>
+      <w:r>
+        <w:rPr>
+          <w:rFonts w:eastAsiaTheme="minorEastAsia"/>
+          <w:sz w:val="18"/>
+          <w:szCs w:val="18"/>
+        </w:rPr>
+        <w:t xml:space="preserve"> il valore dell’elemento con rapporto minimo</w:t>
+      </w:r>
+    </w:p>
+    <w:p>
+      <w:pPr>
+        <w:pStyle w:val="Paragrafoelenco"/>
+        <w:numPr>
+          <w:ilvl w:val="3"/>
+          <w:numId w:val="1"/>
+        </w:numPr>
+        <w:rPr>
+          <w:rFonts w:eastAsiaTheme="minorEastAsia"/>
+          <w:sz w:val="18"/>
+          <w:szCs w:val="18"/>
+        </w:rPr>
+      </w:pPr>
+      <w:r>
+        <w:rPr>
+          <w:rFonts w:eastAsiaTheme="minorEastAsia"/>
+          <w:sz w:val="18"/>
+          <w:szCs w:val="18"/>
+        </w:rPr>
+        <w:t xml:space="preserve">Si ricordi che per fare questa cosa, si considera il valore </w:t>
+      </w:r>
+      <m:oMath>
+        <m:r>
+          <w:rPr>
+            <w:rFonts w:ascii="Cambria Math" w:eastAsiaTheme="minorEastAsia" w:hAnsi="Cambria Math"/>
+            <w:sz w:val="18"/>
+            <w:szCs w:val="18"/>
+          </w:rPr>
+          <m:t>-z</m:t>
+        </m:r>
+      </m:oMath>
+      <w:r>
+        <w:rPr>
+          <w:rFonts w:eastAsiaTheme="minorEastAsia"/>
+          <w:sz w:val="18"/>
+          <w:szCs w:val="18"/>
+        </w:rPr>
+        <w:t xml:space="preserve"> della f.o., cioè:</w:t>
+      </w:r>
+    </w:p>
+    <w:p>
+      <w:pPr>
+        <w:pStyle w:val="Paragrafoelenco"/>
+        <w:numPr>
+          <w:ilvl w:val="4"/>
+          <w:numId w:val="1"/>
+        </w:numPr>
+        <w:rPr>
+          <w:rFonts w:eastAsiaTheme="minorEastAsia"/>
+          <w:sz w:val="18"/>
+          <w:szCs w:val="18"/>
+        </w:rPr>
+      </w:pPr>
+      <w:r>
+        <w:rPr>
+          <w:rFonts w:eastAsiaTheme="minorEastAsia"/>
+          <w:sz w:val="18"/>
+          <w:szCs w:val="18"/>
+        </w:rPr>
+        <w:t>Trovo che il rapporto minimo è su 10</w:t>
+      </w:r>
+    </w:p>
+    <w:p>
+      <w:pPr>
+        <w:pStyle w:val="Paragrafoelenco"/>
+        <w:numPr>
+          <w:ilvl w:val="4"/>
+          <w:numId w:val="1"/>
+        </w:numPr>
+        <w:rPr>
+          <w:rFonts w:eastAsiaTheme="minorEastAsia"/>
+          <w:sz w:val="18"/>
+          <w:szCs w:val="18"/>
+        </w:rPr>
+      </w:pPr>
+      <w:r>
+        <w:rPr>
+          <w:rFonts w:eastAsiaTheme="minorEastAsia"/>
+          <w:sz w:val="18"/>
+          <w:szCs w:val="18"/>
+        </w:rPr>
+        <w:t xml:space="preserve">Il valore della f.o. è </w:t>
+      </w:r>
+      <m:oMath>
+        <m:r>
+          <w:rPr>
+            <w:rFonts w:ascii="Cambria Math" w:eastAsiaTheme="minorEastAsia" w:hAnsi="Cambria Math"/>
+            <w:sz w:val="18"/>
+            <w:szCs w:val="18"/>
+          </w:rPr>
+          <m:t>-7</m:t>
+        </m:r>
+      </m:oMath>
+    </w:p>
+    <w:p>
+      <w:pPr>
+        <w:pStyle w:val="Paragrafoelenco"/>
+        <w:numPr>
+          <w:ilvl w:val="4"/>
+          <w:numId w:val="1"/>
+        </w:numPr>
+        <w:rPr>
+          <w:rFonts w:eastAsiaTheme="minorEastAsia"/>
+          <w:sz w:val="18"/>
+          <w:szCs w:val="18"/>
+        </w:rPr>
+      </w:pPr>
+      <w:r>
+        <w:rPr>
+          <w:rFonts w:eastAsiaTheme="minorEastAsia"/>
+          <w:sz w:val="18"/>
+          <w:szCs w:val="18"/>
+        </w:rPr>
+        <w:t xml:space="preserve">Il calcolo sarà </w:t>
+      </w:r>
+      <m:oMath>
+        <m:sSub>
+          <m:sSubPr>
+            <m:ctrlPr>
+              <w:rPr>
+                <w:rFonts w:ascii="Cambria Math" w:eastAsiaTheme="minorEastAsia" w:hAnsi="Cambria Math"/>
+                <w:i/>
+                <w:sz w:val="18"/>
+                <w:szCs w:val="18"/>
+              </w:rPr>
+            </m:ctrlPr>
+          </m:sSubPr>
+          <m:e>
+            <m:r>
+              <w:rPr>
+                <w:rFonts w:ascii="Cambria Math" w:eastAsiaTheme="minorEastAsia" w:hAnsi="Cambria Math"/>
+                <w:sz w:val="18"/>
+                <w:szCs w:val="18"/>
+              </w:rPr>
+              <m:t>z</m:t>
+            </m:r>
+          </m:e>
+          <m:sub>
+            <m:r>
+              <w:rPr>
+                <w:rFonts w:ascii="Cambria Math" w:eastAsiaTheme="minorEastAsia" w:hAnsi="Cambria Math"/>
+                <w:sz w:val="18"/>
+                <w:szCs w:val="18"/>
+              </w:rPr>
+              <m:t>h</m:t>
+            </m:r>
+          </m:sub>
+        </m:sSub>
+        <m:r>
+          <w:rPr>
+            <w:rFonts w:ascii="Cambria Math" w:eastAsiaTheme="minorEastAsia" w:hAnsi="Cambria Math"/>
+            <w:sz w:val="18"/>
+            <w:szCs w:val="18"/>
+          </w:rPr>
+          <m:t>=</m:t>
+        </m:r>
+        <m:sSub>
+          <m:sSubPr>
+            <m:ctrlPr>
+              <w:rPr>
+                <w:rFonts w:ascii="Cambria Math" w:eastAsiaTheme="minorEastAsia" w:hAnsi="Cambria Math"/>
+                <w:i/>
+                <w:sz w:val="18"/>
+                <w:szCs w:val="18"/>
+              </w:rPr>
+            </m:ctrlPr>
+          </m:sSubPr>
+          <m:e>
+            <m:r>
+              <w:rPr>
+                <w:rFonts w:ascii="Cambria Math" w:eastAsiaTheme="minorEastAsia" w:hAnsi="Cambria Math"/>
+                <w:sz w:val="18"/>
+                <w:szCs w:val="18"/>
+              </w:rPr>
+              <m:t>z</m:t>
+            </m:r>
+          </m:e>
+          <m:sub>
+            <m:r>
+              <w:rPr>
+                <w:rFonts w:ascii="Cambria Math" w:eastAsiaTheme="minorEastAsia" w:hAnsi="Cambria Math"/>
+                <w:sz w:val="18"/>
+                <w:szCs w:val="18"/>
+              </w:rPr>
+              <m:t>v</m:t>
+            </m:r>
+          </m:sub>
+        </m:sSub>
+        <m:r>
+          <w:rPr>
+            <w:rFonts w:ascii="Cambria Math" w:eastAsiaTheme="minorEastAsia" w:hAnsi="Cambria Math"/>
+            <w:sz w:val="18"/>
+            <w:szCs w:val="18"/>
+          </w:rPr>
+          <m:t>+</m:t>
+        </m:r>
+        <m:sSub>
+          <m:sSubPr>
+            <m:ctrlPr>
+              <w:rPr>
+                <w:rFonts w:ascii="Cambria Math" w:eastAsiaTheme="minorEastAsia" w:hAnsi="Cambria Math"/>
+                <w:i/>
+                <w:sz w:val="18"/>
+                <w:szCs w:val="18"/>
+              </w:rPr>
+            </m:ctrlPr>
+          </m:sSubPr>
+          <m:e>
+            <m:r>
+              <w:rPr>
+                <w:rFonts w:ascii="Cambria Math" w:eastAsiaTheme="minorEastAsia" w:hAnsi="Cambria Math"/>
+                <w:sz w:val="18"/>
+                <w:szCs w:val="18"/>
+              </w:rPr>
+              <m:t>z</m:t>
+            </m:r>
+          </m:e>
+          <m:sub>
+            <m:r>
+              <w:rPr>
+                <w:rFonts w:ascii="Cambria Math" w:eastAsiaTheme="minorEastAsia" w:hAnsi="Cambria Math"/>
+                <w:sz w:val="18"/>
+                <w:szCs w:val="18"/>
+              </w:rPr>
+              <m:t>θ</m:t>
+            </m:r>
+          </m:sub>
+        </m:sSub>
+        <m:r>
+          <w:rPr>
+            <w:rFonts w:ascii="Cambria Math" w:eastAsiaTheme="minorEastAsia" w:hAnsi="Cambria Math"/>
+            <w:sz w:val="18"/>
+            <w:szCs w:val="18"/>
+          </w:rPr>
+          <m:t>=7-10=-3</m:t>
+        </m:r>
+      </m:oMath>
+    </w:p>
+    <w:p>
+      <w:pPr>
+        <w:pStyle w:val="Paragrafoelenco"/>
+        <w:numPr>
+          <w:ilvl w:val="4"/>
+          <w:numId w:val="1"/>
+        </w:numPr>
+        <w:rPr>
+          <w:rFonts w:eastAsiaTheme="minorEastAsia"/>
+          <w:sz w:val="18"/>
+          <w:szCs w:val="18"/>
+        </w:rPr>
+      </w:pPr>
+      <w:r>
+        <w:rPr>
+          <w:rFonts w:eastAsiaTheme="minorEastAsia"/>
+          <w:sz w:val="18"/>
+          <w:szCs w:val="18"/>
+        </w:rPr>
+        <w:br w:type="page"/>
+      </w:r>
+    </w:p>
+    <w:p>
+      <w:pPr>
+        <w:rPr>
+          <w:rFonts w:eastAsiaTheme="minorEastAsia"/>
+          <w:sz w:val="18"/>
+          <w:szCs w:val="18"/>
           <w:u w:val="single"/>
         </w:rPr>
       </w:pPr>
+    </w:p>
+    <w:p>
+      <w:pPr>
+        <w:pStyle w:val="Paragrafoelenco"/>
+        <w:numPr>
+          <w:ilvl w:val="0"/>
+          <w:numId w:val="1"/>
+        </w:numPr>
+        <w:rPr>
+          <w:rFonts w:eastAsiaTheme="minorEastAsia"/>
+          <w:sz w:val="18"/>
+          <w:szCs w:val="18"/>
+        </w:rPr>
+      </w:pPr>
+      <w:r>
+        <w:rPr>
+          <w:rFonts w:eastAsiaTheme="minorEastAsia"/>
+          <w:sz w:val="18"/>
+          <w:szCs w:val="18"/>
+        </w:rPr>
+        <w:t>Alla fine della prossima iterazione sarà cambiata la base corrente: sarà cambiato anche il vertice del poliedro associato alla nuova base? GIUSTIFICARE LA RISPOSTA!</w:t>
+      </w:r>
+    </w:p>
+    <w:p>
+      <w:pPr>
+        <w:pStyle w:val="Paragrafoelenco"/>
+        <w:numPr>
+          <w:ilvl w:val="1"/>
+          <w:numId w:val="1"/>
+        </w:numPr>
+        <w:rPr>
+          <w:rFonts w:eastAsiaTheme="minorEastAsia"/>
+          <w:sz w:val="18"/>
+          <w:szCs w:val="18"/>
+          <w:u w:val="single"/>
+        </w:rPr>
+      </w:pPr>
+      <w:r>
+        <w:rPr>
+          <w:rFonts w:eastAsiaTheme="minorEastAsia"/>
+          <w:sz w:val="18"/>
+          <w:szCs w:val="18"/>
+        </w:rPr>
+        <w:t>Se si ha un’iterazione degenere, il vertice del poliedro non cambia</w:t>
+      </w:r>
+    </w:p>
+    <w:p>
+      <w:pPr>
+        <w:pStyle w:val="Paragrafoelenco"/>
+        <w:numPr>
+          <w:ilvl w:val="1"/>
+          <w:numId w:val="1"/>
+        </w:numPr>
+        <w:rPr>
+          <w:rFonts w:eastAsiaTheme="minorEastAsia"/>
+          <w:sz w:val="18"/>
+          <w:szCs w:val="18"/>
+          <w:u w:val="single"/>
+        </w:rPr>
+      </w:pPr>
+      <w:r>
+        <w:rPr>
+          <w:rFonts w:eastAsiaTheme="minorEastAsia"/>
+          <w:sz w:val="18"/>
+          <w:szCs w:val="18"/>
+        </w:rPr>
+        <w:t>Se invece si ha un’iterazione non degenere, il vertice del poliedro cambia</w:t>
+      </w:r>
+    </w:p>
+    <w:p>
+      <w:pPr>
+        <w:pStyle w:val="Paragrafoelenco"/>
+        <w:numPr>
+          <w:ilvl w:val="1"/>
+          <w:numId w:val="1"/>
+        </w:numPr>
+        <w:rPr>
+          <w:rFonts w:eastAsiaTheme="minorEastAsia"/>
+          <w:sz w:val="18"/>
+          <w:szCs w:val="18"/>
+          <w:u w:val="single"/>
+        </w:rPr>
+      </w:pPr>
+      <w:r>
+        <w:rPr>
+          <w:rFonts w:eastAsiaTheme="minorEastAsia"/>
+          <w:sz w:val="18"/>
+          <w:szCs w:val="18"/>
+        </w:rPr>
+        <w:t xml:space="preserve">In generale si ragiona che si effettua </w:t>
+      </w:r>
+      <w:r>
+        <w:rPr>
+          <w:rFonts w:eastAsiaTheme="minorEastAsia"/>
+          <w:sz w:val="18"/>
+          <w:szCs w:val="18"/>
+        </w:rPr>
+        <w:t xml:space="preserve">una sottrazione tra </w:t>
+      </w:r>
+      <m:oMath>
+        <m:acc>
+          <m:accPr>
+            <m:chr m:val="̅"/>
+            <m:ctrlPr>
+              <w:rPr>
+                <w:rFonts w:ascii="Cambria Math" w:eastAsiaTheme="minorEastAsia" w:hAnsi="Cambria Math"/>
+                <w:i/>
+                <w:sz w:val="18"/>
+                <w:szCs w:val="18"/>
+              </w:rPr>
+            </m:ctrlPr>
+          </m:accPr>
+          <m:e>
+            <m:sSub>
+              <m:sSubPr>
+                <m:ctrlPr>
+                  <w:rPr>
+                    <w:rFonts w:ascii="Cambria Math" w:eastAsiaTheme="minorEastAsia" w:hAnsi="Cambria Math"/>
+                    <w:i/>
+                    <w:sz w:val="18"/>
+                    <w:szCs w:val="18"/>
+                  </w:rPr>
+                </m:ctrlPr>
+              </m:sSubPr>
+              <m:e>
+                <m:r>
+                  <w:rPr>
+                    <w:rFonts w:ascii="Cambria Math" w:eastAsiaTheme="minorEastAsia" w:hAnsi="Cambria Math"/>
+                    <w:sz w:val="18"/>
+                    <w:szCs w:val="18"/>
+                  </w:rPr>
+                  <m:t>b</m:t>
+                </m:r>
+              </m:e>
+              <m:sub>
+                <m:r>
+                  <w:rPr>
+                    <w:rFonts w:ascii="Cambria Math" w:eastAsiaTheme="minorEastAsia" w:hAnsi="Cambria Math"/>
+                    <w:sz w:val="18"/>
+                    <w:szCs w:val="18"/>
+                  </w:rPr>
+                  <m:t>i</m:t>
+                </m:r>
+              </m:sub>
+            </m:sSub>
+          </m:e>
+        </m:acc>
+      </m:oMath>
+      <w:r>
+        <w:rPr>
+          <w:rFonts w:eastAsiaTheme="minorEastAsia"/>
+          <w:sz w:val="18"/>
+          <w:szCs w:val="18"/>
+        </w:rPr>
+        <w:t xml:space="preserve"> e</w:t>
+      </w:r>
+      <w:r>
+        <w:rPr>
+          <w:rFonts w:eastAsiaTheme="minorEastAsia"/>
+          <w:sz w:val="18"/>
+          <w:szCs w:val="18"/>
+        </w:rPr>
+        <w:t xml:space="preserve"> </w:t>
+      </w:r>
+      <m:oMath>
+        <m:r>
+          <w:rPr>
+            <w:rFonts w:ascii="Cambria Math" w:eastAsiaTheme="minorEastAsia" w:hAnsi="Cambria Math"/>
+            <w:sz w:val="18"/>
+            <w:szCs w:val="18"/>
+          </w:rPr>
+          <m:t xml:space="preserve">θ(valore riga </m:t>
+        </m:r>
+        <m:sSub>
+          <m:sSubPr>
+            <m:ctrlPr>
+              <w:rPr>
+                <w:rFonts w:ascii="Cambria Math" w:eastAsiaTheme="minorEastAsia" w:hAnsi="Cambria Math"/>
+                <w:i/>
+                <w:sz w:val="18"/>
+                <w:szCs w:val="18"/>
+              </w:rPr>
+            </m:ctrlPr>
+          </m:sSubPr>
+          <m:e>
+            <m:r>
+              <w:rPr>
+                <w:rFonts w:ascii="Cambria Math" w:eastAsiaTheme="minorEastAsia" w:hAnsi="Cambria Math"/>
+                <w:sz w:val="18"/>
+                <w:szCs w:val="18"/>
+              </w:rPr>
+              <m:t>x</m:t>
+            </m:r>
+          </m:e>
+          <m:sub>
+            <m:r>
+              <w:rPr>
+                <w:rFonts w:ascii="Cambria Math" w:eastAsiaTheme="minorEastAsia" w:hAnsi="Cambria Math"/>
+                <w:sz w:val="18"/>
+                <w:szCs w:val="18"/>
+              </w:rPr>
+              <m:t>i</m:t>
+            </m:r>
+          </m:sub>
+        </m:sSub>
+        <m:r>
+          <w:rPr>
+            <w:rFonts w:ascii="Cambria Math" w:eastAsiaTheme="minorEastAsia" w:hAnsi="Cambria Math"/>
+            <w:sz w:val="18"/>
+            <w:szCs w:val="18"/>
+          </w:rPr>
+          <m:t>)</m:t>
+        </m:r>
+      </m:oMath>
+      <w:r>
+        <w:rPr>
+          <w:rFonts w:eastAsiaTheme="minorEastAsia"/>
+          <w:sz w:val="18"/>
+          <w:szCs w:val="18"/>
+        </w:rPr>
+        <w:t>, per tutte le variabili in base. In base alla regola di Bland e rispetto a chi esce dalla base e letteralmente rifacciamo lo stesso calcolo rispetto alla variabile che entra in base, tenendo le altre. Capiamo così se l vertice è cambiato o meno</w:t>
+      </w:r>
+      <w:r>
+        <w:rPr>
+          <w:rFonts w:eastAsiaTheme="minorEastAsia"/>
+          <w:sz w:val="18"/>
+          <w:szCs w:val="18"/>
+        </w:rPr>
+        <w:t>.</w:t>
+      </w:r>
+    </w:p>
+    <w:p>
+      <w:pPr>
+        <w:rPr>
+          <w:rFonts w:eastAsiaTheme="minorEastAsia"/>
+          <w:sz w:val="18"/>
+          <w:szCs w:val="18"/>
+          <w:u w:val="single"/>
+        </w:rPr>
+      </w:pPr>
       <w:r>
         <w:rPr>
           <w:rFonts w:eastAsiaTheme="minorEastAsia"/>
@@ -1864,13 +2619,13 @@
           <w:szCs w:val="18"/>
         </w:rPr>
         <w:drawing>
-          <wp:anchor distT="0" distB="0" distL="114300" distR="114300" simplePos="0" relativeHeight="251660288" behindDoc="0" locked="0" layoutInCell="1" allowOverlap="1" wp14:anchorId="0ECA9B00" wp14:editId="20D4E50C">
+          <wp:anchor distT="0" distB="0" distL="114300" distR="114300" simplePos="0" relativeHeight="251660288" behindDoc="0" locked="0" layoutInCell="1" allowOverlap="1" wp14:anchorId="0ECA9B00" wp14:editId="6B96F086">
             <wp:simplePos x="0" y="0"/>
             <wp:positionH relativeFrom="margin">
-              <wp:posOffset>3296227</wp:posOffset>
+              <wp:posOffset>3242310</wp:posOffset>
             </wp:positionH>
             <wp:positionV relativeFrom="paragraph">
-              <wp:posOffset>55418</wp:posOffset>
+              <wp:posOffset>154305</wp:posOffset>
             </wp:positionV>
             <wp:extent cx="3277870" cy="2336800"/>
             <wp:effectExtent l="0" t="0" r="0" b="6350"/>
@@ -1944,7 +2699,6 @@
           <w:rFonts w:eastAsiaTheme="minorEastAsia"/>
           <w:sz w:val="18"/>
           <w:szCs w:val="18"/>
-          <w:u w:val="single"/>
         </w:rPr>
       </w:pPr>
       <w:r>
@@ -1954,13 +2708,13 @@
           <w:szCs w:val="18"/>
         </w:rPr>
         <w:drawing>
-          <wp:anchor distT="0" distB="0" distL="114300" distR="114300" simplePos="0" relativeHeight="251661312" behindDoc="0" locked="0" layoutInCell="1" allowOverlap="1" wp14:anchorId="1F84BE9F" wp14:editId="1E5BC285">
+          <wp:anchor distT="0" distB="0" distL="114300" distR="114300" simplePos="0" relativeHeight="251661312" behindDoc="0" locked="0" layoutInCell="1" allowOverlap="1" wp14:anchorId="1F84BE9F" wp14:editId="416C03C6">
             <wp:simplePos x="0" y="0"/>
             <wp:positionH relativeFrom="column">
-              <wp:posOffset>-73083</wp:posOffset>
+              <wp:posOffset>-164465</wp:posOffset>
             </wp:positionH>
             <wp:positionV relativeFrom="paragraph">
-              <wp:posOffset>179243</wp:posOffset>
+              <wp:posOffset>308610</wp:posOffset>
             </wp:positionV>
             <wp:extent cx="3269615" cy="1714500"/>
             <wp:effectExtent l="0" t="0" r="6985" b="0"/>
@@ -2010,7 +2764,52 @@
           <w:szCs w:val="18"/>
           <w:u w:val="single"/>
         </w:rPr>
-        <w:br w:type="page"/>
+        <w:t>Riferite ai domini</w:t>
+      </w:r>
+      <w:r>
+        <w:rPr>
+          <w:rFonts w:eastAsiaTheme="minorEastAsia"/>
+          <w:sz w:val="18"/>
+          <w:szCs w:val="18"/>
+        </w:rPr>
+        <w:tab/>
+        <w:t xml:space="preserve">A vinc. prim. </w:t>
+      </w:r>
+      <m:oMath>
+        <m:r>
+          <w:rPr>
+            <w:rFonts w:ascii="Cambria Math" w:eastAsiaTheme="minorEastAsia" w:hAnsi="Cambria Math"/>
+            <w:sz w:val="18"/>
+            <w:szCs w:val="18"/>
+          </w:rPr>
+          <m:t xml:space="preserve">⇒ </m:t>
+        </m:r>
+      </m:oMath>
+      <w:r>
+        <w:rPr>
+          <w:rFonts w:eastAsiaTheme="minorEastAsia"/>
+          <w:sz w:val="18"/>
+          <w:szCs w:val="18"/>
+        </w:rPr>
+        <w:t xml:space="preserve">dom. duale &amp; A vinc. duale. </w:t>
+      </w:r>
+      <m:oMath>
+        <m:r>
+          <w:rPr>
+            <w:rFonts w:ascii="Cambria Math" w:eastAsiaTheme="minorEastAsia" w:hAnsi="Cambria Math"/>
+            <w:sz w:val="18"/>
+            <w:szCs w:val="18"/>
+          </w:rPr>
+          <m:t xml:space="preserve">⇒ </m:t>
+        </m:r>
+      </m:oMath>
+      <w:r>
+        <w:rPr>
+          <w:rFonts w:eastAsiaTheme="minorEastAsia"/>
+          <w:sz w:val="18"/>
+          <w:szCs w:val="18"/>
+        </w:rPr>
+        <w:t xml:space="preserve">dom. prim. </w:t>
       </w:r>
     </w:p>
     <w:p>
@@ -2029,7 +2828,6 @@
           <w:szCs w:val="18"/>
           <w:u w:val="single"/>
         </w:rPr>
-        <w:lastRenderedPageBreak/>
         <w:t>CCPD e Verifica Soluzione ottima</w:t>
       </w:r>
     </w:p>
@@ -2462,23 +3260,7 @@
             <w:sz w:val="18"/>
             <w:szCs w:val="18"/>
           </w:rPr>
-          <m:t xml:space="preserve"> sar</m:t>
-        </m:r>
-        <m:r>
-          <w:rPr>
-            <w:rFonts w:ascii="Cambria Math" w:eastAsiaTheme="minorEastAsia" w:hAnsi="Cambria Math"/>
-            <w:sz w:val="18"/>
-            <w:szCs w:val="18"/>
-          </w:rPr>
-          <m:t>à</m:t>
-        </m:r>
-        <m:r>
-          <w:rPr>
-            <w:rFonts w:ascii="Cambria Math" w:eastAsiaTheme="minorEastAsia" w:hAnsi="Cambria Math"/>
-            <w:sz w:val="18"/>
-            <w:szCs w:val="18"/>
-          </w:rPr>
-          <m:t xml:space="preserve">≥0); </m:t>
+          <m:t xml:space="preserve"> sarà≥0); </m:t>
         </m:r>
       </m:oMath>
       <w:r>
@@ -3738,6 +4520,7 @@
           <w:sz w:val="18"/>
           <w:szCs w:val="18"/>
         </w:rPr>
+        <w:lastRenderedPageBreak/>
         <w:t xml:space="preserve">Metto insieme tutte le condizioni che ho trovato fino ad ora e vado a sostituire i valori di </w:t>
       </w:r>
       <m:oMath>
@@ -4886,7 +5669,6 @@
           <w:sz w:val="18"/>
           <w:szCs w:val="18"/>
         </w:rPr>
-        <w:lastRenderedPageBreak/>
         <w:t>Creare il file .dat c</w:t>
       </w:r>
       <w:r>
@@ -5374,7 +6156,7 @@
         <w:rFonts w:ascii="Wingdings" w:hAnsi="Wingdings" w:hint="default"/>
       </w:rPr>
     </w:lvl>
-    <w:lvl w:ilvl="3" w:tplc="04100001" w:tentative="1">
+    <w:lvl w:ilvl="3" w:tplc="04100001">
       <w:start w:val="1"/>
       <w:numFmt w:val="bullet"/>
       <w:lvlText w:val=""/>
@@ -5386,7 +6168,7 @@
         <w:rFonts w:ascii="Symbol" w:hAnsi="Symbol" w:hint="default"/>
       </w:rPr>
     </w:lvl>
-    <w:lvl w:ilvl="4" w:tplc="04100003" w:tentative="1">
+    <w:lvl w:ilvl="4" w:tplc="04100003">
       <w:start w:val="1"/>
       <w:numFmt w:val="bullet"/>
       <w:lvlText w:val="o"/>

</xml_diff>